<commit_message>
Squashed commit of the following:
commit 258a6c3193c95051ae9b4864ecac6d61926d12ee
Author: 342875289@qq.com <342875289@qq.com>
Date:   Wed May 10 17:33:39 2017 +0800

    upgrade

commit a752e820e21e98cfcee996d07c8309ee7477b33e
Author: 342875289@qq.com <342875289@qq.com>
Date:   Wed May 10 16:22:56 2017 +0800

    upgrade word
</commit_message>
<xml_diff>
--- a/论文目录.docx
+++ b/论文目录.docx
@@ -123,14 +123,10 @@
         <w:rPr>
           <w:rFonts w:hint="eastAsia"/>
         </w:rPr>
-        <w:t>研究</w:t>
-      </w:r>
-      <w:r>
-        <w:rPr>
-          <w:rFonts w:hint="eastAsia"/>
-        </w:rPr>
-        <w:t>意义</w:t>
-      </w:r>
+        <w:t>研究意义</w:t>
+      </w:r>
+      <w:bookmarkStart w:id="0" w:name="_GoBack"/>
+      <w:bookmarkEnd w:id="0"/>
     </w:p>
     <w:p>
       <w:pPr>
@@ -141,17 +137,12 @@
         </w:numPr>
         <w:ind w:firstLineChars="0"/>
       </w:pPr>
-      <w:r>
-        <w:rPr>
-          <w:rFonts w:hint="eastAsia"/>
-        </w:rPr>
-        <w:t>型架姿态监测</w:t>
-      </w:r>
-      <w:r>
-        <w:rPr>
-          <w:rFonts w:hint="eastAsia"/>
-        </w:rPr>
-        <w:t>系统的</w:t>
+      <w:bookmarkStart w:id="1" w:name="_Hlk482196071"/>
+      <w:r>
+        <w:rPr>
+          <w:rFonts w:hint="eastAsia"/>
+        </w:rPr>
+        <w:t>型架姿态监测系统的</w:t>
       </w:r>
       <w:r>
         <w:rPr>
@@ -175,6 +166,8 @@
         </w:numPr>
         <w:ind w:firstLineChars="0"/>
       </w:pPr>
+      <w:bookmarkStart w:id="2" w:name="_Hlk482196160"/>
+      <w:bookmarkEnd w:id="1"/>
       <w:r>
         <w:rPr>
           <w:rFonts w:hint="eastAsia"/>
@@ -191,6 +184,8 @@
         </w:numPr>
         <w:ind w:firstLineChars="0"/>
       </w:pPr>
+      <w:bookmarkStart w:id="3" w:name="_Hlk482196177"/>
+      <w:bookmarkEnd w:id="2"/>
       <w:r>
         <w:rPr>
           <w:rFonts w:hint="eastAsia"/>
@@ -219,6 +214,8 @@
         </w:numPr>
         <w:ind w:firstLineChars="0"/>
       </w:pPr>
+      <w:bookmarkStart w:id="4" w:name="_Hlk482194653"/>
+      <w:bookmarkEnd w:id="3"/>
       <w:r>
         <w:rPr>
           <w:rFonts w:hint="eastAsia"/>
@@ -241,6 +238,8 @@
         </w:numPr>
         <w:ind w:firstLineChars="0"/>
       </w:pPr>
+      <w:bookmarkStart w:id="5" w:name="_Hlk482194726"/>
+      <w:bookmarkEnd w:id="4"/>
       <w:r>
         <w:rPr>
           <w:rFonts w:hint="eastAsia"/>
@@ -251,7 +250,14 @@
         <w:rPr>
           <w:rFonts w:hint="eastAsia"/>
         </w:rPr>
-        <w:t>传感器的硬件部分设计(</w:t>
+        <w:t>传感器的硬件部分设计</w:t>
+      </w:r>
+      <w:bookmarkEnd w:id="5"/>
+      <w:r>
+        <w:rPr>
+          <w:rFonts w:hint="eastAsia"/>
+        </w:rPr>
+        <w:t>(</w:t>
       </w:r>
       <w:r>
         <w:t>mcu adc mems</w:t>
@@ -284,6 +290,7 @@
         </w:numPr>
         <w:ind w:firstLineChars="0"/>
       </w:pPr>
+      <w:bookmarkStart w:id="6" w:name="_Hlk482194769"/>
       <w:r>
         <w:rPr>
           <w:rFonts w:hint="eastAsia"/>
@@ -294,7 +301,14 @@
         <w:rPr>
           <w:rFonts w:hint="eastAsia"/>
         </w:rPr>
-        <w:t>传感器的软件部分设计(spi</w:t>
+        <w:t>传感器的软件部分设计</w:t>
+      </w:r>
+      <w:bookmarkEnd w:id="6"/>
+      <w:r>
+        <w:rPr>
+          <w:rFonts w:hint="eastAsia"/>
+        </w:rPr>
+        <w:t>(spi</w:t>
       </w:r>
       <w:r>
         <w:t xml:space="preserve">  fir</w:t>
@@ -315,12 +329,21 @@
         </w:numPr>
         <w:ind w:firstLineChars="0"/>
       </w:pPr>
-      <w:r>
-        <w:rPr>
-          <w:rFonts w:hint="eastAsia"/>
-        </w:rPr>
-        <w:t>工控显示屏程序设计</w:t>
-      </w:r>
+      <w:bookmarkStart w:id="7" w:name="_Hlk482194801"/>
+      <w:r>
+        <w:rPr>
+          <w:rFonts w:hint="eastAsia"/>
+        </w:rPr>
+        <w:t>工</w:t>
+      </w:r>
+      <w:bookmarkStart w:id="8" w:name="_Hlk482194815"/>
+      <w:r>
+        <w:rPr>
+          <w:rFonts w:hint="eastAsia"/>
+        </w:rPr>
+        <w:t>控显示屏程序设计</w:t>
+      </w:r>
+      <w:bookmarkEnd w:id="8"/>
     </w:p>
     <w:p>
       <w:pPr>
@@ -331,6 +354,8 @@
         </w:numPr>
         <w:ind w:firstLineChars="0"/>
       </w:pPr>
+      <w:bookmarkStart w:id="9" w:name="_Hlk482194828"/>
+      <w:bookmarkEnd w:id="7"/>
       <w:r>
         <w:rPr>
           <w:rFonts w:hint="eastAsia"/>
@@ -353,6 +378,8 @@
         </w:numPr>
         <w:ind w:firstLineChars="0"/>
       </w:pPr>
+      <w:bookmarkStart w:id="10" w:name="_Hlk482195459"/>
+      <w:bookmarkEnd w:id="9"/>
       <w:r>
         <w:rPr>
           <w:rFonts w:hint="eastAsia"/>
@@ -363,7 +390,14 @@
         <w:rPr>
           <w:rFonts w:hint="eastAsia"/>
         </w:rPr>
-        <w:t>监测难点(柔性平面，不易测量)</w:t>
+        <w:t>监测难点</w:t>
+      </w:r>
+      <w:bookmarkEnd w:id="10"/>
+      <w:r>
+        <w:rPr>
+          <w:rFonts w:hint="eastAsia"/>
+        </w:rPr>
+        <w:t>(柔性平面，不易测量)</w:t>
       </w:r>
     </w:p>
     <w:p>
@@ -375,6 +409,7 @@
         </w:numPr>
         <w:ind w:firstLineChars="0"/>
       </w:pPr>
+      <w:bookmarkStart w:id="11" w:name="_Hlk482195467"/>
       <w:r>
         <w:rPr>
           <w:rFonts w:hint="eastAsia"/>
@@ -393,6 +428,7 @@
         </w:rPr>
         <w:t>案</w:t>
       </w:r>
+      <w:bookmarkEnd w:id="11"/>
       <w:r>
         <w:rPr>
           <w:rFonts w:hint="eastAsia"/>
@@ -409,14 +445,21 @@
         </w:numPr>
         <w:ind w:firstLineChars="0"/>
       </w:pPr>
+      <w:bookmarkStart w:id="12" w:name="_Hlk482195482"/>
+      <w:bookmarkStart w:id="13" w:name="_Hlk482196378"/>
       <w:r>
         <w:rPr>
           <w:rFonts w:hint="eastAsia"/>
         </w:rPr>
         <w:t>型架姿态调整方案</w:t>
       </w:r>
-      <w:bookmarkStart w:id="0" w:name="_GoBack"/>
-      <w:bookmarkEnd w:id="0"/>
+      <w:bookmarkEnd w:id="13"/>
+      <w:r>
+        <w:rPr>
+          <w:rFonts w:hint="eastAsia"/>
+        </w:rPr>
+        <w:t xml:space="preserve"> </w:t>
+      </w:r>
     </w:p>
     <w:p>
       <w:pPr>
@@ -427,6 +470,8 @@
         </w:numPr>
         <w:ind w:firstLineChars="0"/>
       </w:pPr>
+      <w:bookmarkStart w:id="14" w:name="_Hlk482195509"/>
+      <w:bookmarkEnd w:id="12"/>
       <w:r>
         <w:rPr>
           <w:rFonts w:hint="eastAsia"/>
@@ -443,6 +488,8 @@
         </w:numPr>
         <w:ind w:firstLineChars="0"/>
       </w:pPr>
+      <w:bookmarkStart w:id="15" w:name="_Hlk482195542"/>
+      <w:bookmarkEnd w:id="14"/>
       <w:r>
         <w:rPr>
           <w:rFonts w:hint="eastAsia"/>
@@ -471,6 +518,8 @@
         </w:numPr>
         <w:ind w:firstLineChars="0"/>
       </w:pPr>
+      <w:bookmarkStart w:id="16" w:name="_Hlk482195564"/>
+      <w:bookmarkEnd w:id="15"/>
       <w:r>
         <w:rPr>
           <w:rFonts w:hint="eastAsia"/>
@@ -487,6 +536,8 @@
         </w:numPr>
         <w:ind w:firstLineChars="0"/>
       </w:pPr>
+      <w:bookmarkStart w:id="17" w:name="_Hlk482196446"/>
+      <w:bookmarkEnd w:id="16"/>
       <w:r>
         <w:rPr>
           <w:rFonts w:hint="eastAsia"/>
@@ -503,6 +554,8 @@
         </w:numPr>
         <w:ind w:firstLineChars="0"/>
       </w:pPr>
+      <w:bookmarkStart w:id="18" w:name="_Hlk482196482"/>
+      <w:bookmarkEnd w:id="17"/>
       <w:r>
         <w:rPr>
           <w:rFonts w:hint="eastAsia"/>
@@ -510,6 +563,7 @@
         <w:t>总结与展望</w:t>
       </w:r>
     </w:p>
+    <w:bookmarkEnd w:id="18"/>
     <w:p>
       <w:pPr>
         <w:pStyle w:val="a7"/>

</xml_diff>